<commit_message>
First test in Java, testing the installation of the compiler. Folder to the new project ready.
</commit_message>
<xml_diff>
--- a/InformesParadigmas/Lógico/Manual de Usuario.docx
+++ b/InformesParadigmas/Lógico/Manual de Usuario.docx
@@ -397,9 +397,9 @@
         </w:rPr>
       </w:sdtEndPr>
       <w:sdtContent>
-        <w:bookmarkStart w:id="1" w:name="_Toc512103781" w:displacedByCustomXml="prev"/>
+        <w:bookmarkStart w:id="1" w:name="_Toc512179455" w:displacedByCustomXml="prev"/>
         <w:bookmarkStart w:id="2" w:name="_Toc512107749" w:displacedByCustomXml="prev"/>
-        <w:bookmarkStart w:id="3" w:name="_Toc512179455" w:displacedByCustomXml="prev"/>
+        <w:bookmarkStart w:id="3" w:name="_Toc512103781" w:displacedByCustomXml="prev"/>
         <w:p>
           <w:pPr>
             <w:rPr>
@@ -1204,10 +1204,7 @@
     <w:p/>
     <w:p/>
     <w:p/>
-    <w:p>
-      <w:bookmarkStart w:id="4" w:name="_GoBack"/>
-      <w:bookmarkEnd w:id="4"/>
-    </w:p>
+    <w:p/>
     <w:p>
       <w:pPr>
         <w:pStyle w:val="Ttulo1"/>
@@ -1215,14 +1212,14 @@
         <w:spacing w:after="200"/>
         <w:contextualSpacing w:val="0"/>
       </w:pPr>
-      <w:bookmarkStart w:id="5" w:name="_Toc512179456"/>
-      <w:bookmarkStart w:id="6" w:name="_Toc514638520"/>
+      <w:bookmarkStart w:id="4" w:name="_Toc512179456"/>
+      <w:bookmarkStart w:id="5" w:name="_Toc514638520"/>
       <w:r>
         <w:lastRenderedPageBreak/>
         <w:t>TABLA DE FIGURAS</w:t>
       </w:r>
+      <w:bookmarkEnd w:id="4"/>
       <w:bookmarkEnd w:id="5"/>
-      <w:bookmarkEnd w:id="6"/>
     </w:p>
     <w:p>
       <w:pPr>
@@ -1327,21 +1324,7 @@
             <w:rStyle w:val="Hipervnculo"/>
             <w:noProof/>
           </w:rPr>
-          <w:t>Figura 2 Flujo de convers</w:t>
-        </w:r>
-        <w:r>
-          <w:rPr>
-            <w:rStyle w:val="Hipervnculo"/>
-            <w:noProof/>
-          </w:rPr>
-          <w:t>a</w:t>
-        </w:r>
-        <w:r>
-          <w:rPr>
-            <w:rStyle w:val="Hipervnculo"/>
-            <w:noProof/>
-          </w:rPr>
-          <w:t>ción esperado por el chatbot</w:t>
+          <w:t>Figura 2 Flujo de conversación esperado por el chatbot</w:t>
         </w:r>
         <w:r>
           <w:rPr>
@@ -1866,21 +1849,7 @@
             <w:rStyle w:val="Hipervnculo"/>
             <w:noProof/>
           </w:rPr>
-          <w:t>Figura 9 Predicado</w:t>
-        </w:r>
-        <w:r>
-          <w:rPr>
-            <w:rStyle w:val="Hipervnculo"/>
-            <w:noProof/>
-          </w:rPr>
-          <w:t xml:space="preserve"> </w:t>
-        </w:r>
-        <w:r>
-          <w:rPr>
-            <w:rStyle w:val="Hipervnculo"/>
-            <w:noProof/>
-          </w:rPr>
-          <w:t>writeLog</w:t>
+          <w:t>Figura 9 Predicado writeLog</w:t>
         </w:r>
         <w:r>
           <w:rPr>
@@ -2203,7 +2172,7 @@
         <w:spacing w:after="200"/>
         <w:contextualSpacing w:val="0"/>
       </w:pPr>
-      <w:bookmarkStart w:id="7" w:name="_Toc514638521"/>
+      <w:bookmarkStart w:id="6" w:name="_Toc514638521"/>
       <w:r>
         <w:lastRenderedPageBreak/>
         <w:t xml:space="preserve">CAPÍTULO 1. </w:t>
@@ -2211,7 +2180,7 @@
       <w:r>
         <w:t>INTRODUCCIÓN AL CHATBOT</w:t>
       </w:r>
-      <w:bookmarkEnd w:id="7"/>
+      <w:bookmarkEnd w:id="6"/>
     </w:p>
     <w:p/>
     <w:p>
@@ -2314,33 +2283,20 @@
         <w:pStyle w:val="Descripcin"/>
         <w:jc w:val="center"/>
       </w:pPr>
-      <w:bookmarkStart w:id="8" w:name="_Toc512142599"/>
-      <w:bookmarkStart w:id="9" w:name="_Toc512179488"/>
-      <w:bookmarkStart w:id="10" w:name="_Toc514611941"/>
+      <w:bookmarkStart w:id="7" w:name="_Toc512142599"/>
+      <w:bookmarkStart w:id="8" w:name="_Toc512179488"/>
+      <w:bookmarkStart w:id="9" w:name="_Toc514611941"/>
       <w:r>
         <w:t xml:space="preserve">Figura </w:t>
       </w:r>
-      <w:r>
-        <w:fldChar w:fldCharType="begin"/>
-      </w:r>
-      <w:r>
-        <w:instrText xml:space="preserve"> SEQ Figura \* ARABIC </w:instrText>
-      </w:r>
-      <w:r>
-        <w:fldChar w:fldCharType="separate"/>
-      </w:r>
-      <w:r>
-        <w:rPr>
-          <w:noProof/>
-        </w:rPr>
-        <w:t>1</w:t>
-      </w:r>
-      <w:r>
-        <w:rPr>
-          <w:noProof/>
-        </w:rPr>
-        <w:fldChar w:fldCharType="end"/>
-      </w:r>
+      <w:fldSimple w:instr=" SEQ Figura \* ARABIC ">
+        <w:r>
+          <w:rPr>
+            <w:noProof/>
+          </w:rPr>
+          <w:t>1</w:t>
+        </w:r>
+      </w:fldSimple>
       <w:r>
         <w:t xml:space="preserve"> </w:t>
       </w:r>
@@ -2353,9 +2309,9 @@
       <w:r>
         <w:t xml:space="preserve"> (Fuente: http://www.tci.net.pe/sera-2018-ano-los-chatbots/)</w:t>
       </w:r>
+      <w:bookmarkEnd w:id="7"/>
       <w:bookmarkEnd w:id="8"/>
       <w:bookmarkEnd w:id="9"/>
-      <w:bookmarkEnd w:id="10"/>
     </w:p>
     <w:p>
       <w:pPr>
@@ -2438,42 +2394,26 @@
         <w:pStyle w:val="Descripcin"/>
         <w:jc w:val="center"/>
       </w:pPr>
-      <w:bookmarkStart w:id="11" w:name="_Toc512142600"/>
-      <w:bookmarkStart w:id="12" w:name="_Toc512179489"/>
-      <w:bookmarkStart w:id="13" w:name="_Toc514611942"/>
+      <w:bookmarkStart w:id="10" w:name="_Toc512142600"/>
+      <w:bookmarkStart w:id="11" w:name="_Toc512179489"/>
+      <w:bookmarkStart w:id="12" w:name="_Toc514611942"/>
       <w:r>
         <w:t xml:space="preserve">Figura </w:t>
       </w:r>
-      <w:r>
-        <w:fldChar w:fldCharType="begin"/>
-      </w:r>
-      <w:r>
-        <w:instrText xml:space="preserve"> SEQ Fi</w:instrText>
-      </w:r>
-      <w:r>
-        <w:instrText xml:space="preserve">gura \* ARABIC </w:instrText>
-      </w:r>
-      <w:r>
-        <w:fldChar w:fldCharType="separate"/>
-      </w:r>
-      <w:r>
-        <w:rPr>
-          <w:noProof/>
-        </w:rPr>
-        <w:t>2</w:t>
-      </w:r>
-      <w:r>
-        <w:rPr>
-          <w:noProof/>
-        </w:rPr>
-        <w:fldChar w:fldCharType="end"/>
-      </w:r>
+      <w:fldSimple w:instr=" SEQ Figura \* ARABIC ">
+        <w:r>
+          <w:rPr>
+            <w:noProof/>
+          </w:rPr>
+          <w:t>2</w:t>
+        </w:r>
+      </w:fldSimple>
       <w:r>
         <w:t xml:space="preserve"> Flujo de conversación esperado por el chatbot</w:t>
       </w:r>
+      <w:bookmarkEnd w:id="10"/>
       <w:bookmarkEnd w:id="11"/>
       <w:bookmarkEnd w:id="12"/>
-      <w:bookmarkEnd w:id="13"/>
     </w:p>
     <w:p>
       <w:pPr>
@@ -2490,11 +2430,11 @@
         <w:spacing w:after="200"/>
         <w:contextualSpacing w:val="0"/>
       </w:pPr>
-      <w:bookmarkStart w:id="14" w:name="_Toc514638522"/>
+      <w:bookmarkStart w:id="13" w:name="_Toc514638522"/>
       <w:r>
         <w:t>CAPÍTULO 2. COMPILACIÓN Y EJECUCIÓN</w:t>
       </w:r>
-      <w:bookmarkEnd w:id="14"/>
+      <w:bookmarkEnd w:id="13"/>
     </w:p>
     <w:p>
       <w:pPr>
@@ -2569,25 +2509,7 @@
                 <w:szCs w:val="22"/>
                 <w:lang w:val="en-US"/>
               </w:rPr>
-              <w:t xml:space="preserve"> </w:t>
-            </w:r>
-            <w:proofErr w:type="spellStart"/>
-            <w:r>
-              <w:rPr>
-                <w:rFonts w:ascii="Menlo" w:hAnsi="Menlo" w:cs="Menlo"/>
-                <w:szCs w:val="22"/>
-                <w:lang w:val="en-US"/>
-              </w:rPr>
-              <w:t>swipl</w:t>
-            </w:r>
-            <w:proofErr w:type="spellEnd"/>
-            <w:r>
-              <w:rPr>
-                <w:rFonts w:ascii="Menlo" w:hAnsi="Menlo" w:cs="Menlo"/>
-                <w:szCs w:val="22"/>
-                <w:lang w:val="en-US"/>
-              </w:rPr>
-              <w:t xml:space="preserve"> -S chatbot_19753546_GaeteLucero.pl</w:t>
+              <w:t xml:space="preserve"> swipl -S chatbot_19753546_GaeteLucero.pl</w:t>
             </w:r>
           </w:p>
         </w:tc>
@@ -2620,7 +2542,6 @@
         </w:rPr>
         <w:t xml:space="preserve"> ingresarse a través de la terminal, estando ubicados en el mismo directorio que el código fuente, es decir, la carpeta “</w:t>
       </w:r>
-      <w:proofErr w:type="spellStart"/>
       <w:r>
         <w:rPr>
           <w:i/>
@@ -2628,7 +2549,6 @@
         </w:rPr>
         <w:t>chatbot</w:t>
       </w:r>
-      <w:proofErr w:type="spellEnd"/>
       <w:r>
         <w:rPr>
           <w:lang w:val="es-ES"/>
@@ -2719,12 +2639,12 @@
         <w:spacing w:after="200"/>
         <w:contextualSpacing w:val="0"/>
       </w:pPr>
-      <w:bookmarkStart w:id="15" w:name="_Toc514638523"/>
+      <w:bookmarkStart w:id="14" w:name="_Toc514638523"/>
       <w:r>
         <w:lastRenderedPageBreak/>
         <w:t>CAPÍTULO 3. FUNCIONALIDADES Y MODOS DE USO</w:t>
       </w:r>
-      <w:bookmarkEnd w:id="15"/>
+      <w:bookmarkEnd w:id="14"/>
     </w:p>
     <w:p>
       <w:pPr>
@@ -2773,7 +2693,7 @@
         </w:rPr>
         <w:drawing>
           <wp:inline distT="0" distB="0" distL="0" distR="0">
-            <wp:extent cx="5441797" cy="2361600"/>
+            <wp:extent cx="5050565" cy="2191815"/>
             <wp:effectExtent l="0" t="0" r="0" b="0"/>
             <wp:docPr id="7" name="Imagen 7"/>
             <wp:cNvGraphicFramePr>
@@ -2801,7 +2721,7 @@
                   <pic:spPr>
                     <a:xfrm>
                       <a:off x="0" y="0"/>
-                      <a:ext cx="5465539" cy="2371903"/>
+                      <a:ext cx="5095602" cy="2211360"/>
                     </a:xfrm>
                     <a:prstGeom prst="rect">
                       <a:avLst/>
@@ -2819,35 +2739,22 @@
         <w:pStyle w:val="Descripcin"/>
         <w:jc w:val="center"/>
       </w:pPr>
-      <w:bookmarkStart w:id="16" w:name="_Toc514611943"/>
+      <w:bookmarkStart w:id="15" w:name="_Toc514611943"/>
       <w:r>
         <w:t xml:space="preserve">Figura </w:t>
       </w:r>
-      <w:r>
-        <w:fldChar w:fldCharType="begin"/>
-      </w:r>
-      <w:r>
-        <w:instrText xml:space="preserve"> SEQ Figura \* ARABIC </w:instrText>
-      </w:r>
-      <w:r>
-        <w:fldChar w:fldCharType="separate"/>
-      </w:r>
-      <w:r>
-        <w:rPr>
-          <w:noProof/>
-        </w:rPr>
-        <w:t>3</w:t>
-      </w:r>
-      <w:r>
-        <w:rPr>
-          <w:noProof/>
-        </w:rPr>
-        <w:fldChar w:fldCharType="end"/>
-      </w:r>
+      <w:fldSimple w:instr=" SEQ Figura \* ARABIC ">
+        <w:r>
+          <w:rPr>
+            <w:noProof/>
+          </w:rPr>
+          <w:t>3</w:t>
+        </w:r>
+      </w:fldSimple>
       <w:r>
         <w:t xml:space="preserve"> Permitir la visualización de listas</w:t>
       </w:r>
-      <w:bookmarkEnd w:id="16"/>
+      <w:bookmarkEnd w:id="15"/>
     </w:p>
     <w:p>
       <w:pPr>
@@ -2924,72 +2831,26 @@
           <w:lang w:val="en-US"/>
         </w:rPr>
       </w:pPr>
-      <w:bookmarkStart w:id="17" w:name="_Toc514638524"/>
+      <w:bookmarkStart w:id="16" w:name="_Toc514638524"/>
       <w:r>
         <w:rPr>
           <w:lang w:val="en-US"/>
         </w:rPr>
-        <w:t xml:space="preserve">3.1 </w:t>
-      </w:r>
-      <w:proofErr w:type="spellStart"/>
-      <w:proofErr w:type="gramStart"/>
+        <w:t>3.1 beginDialog</w:t>
+      </w:r>
       <w:r>
         <w:rPr>
           <w:lang w:val="en-US"/>
         </w:rPr>
-        <w:t>beginDialog</w:t>
-      </w:r>
-      <w:proofErr w:type="spellEnd"/>
+        <w:t xml:space="preserve">(Chatbot, </w:t>
+      </w:r>
       <w:r>
         <w:rPr>
           <w:lang w:val="en-US"/>
         </w:rPr>
-        <w:t>(</w:t>
-      </w:r>
-      <w:proofErr w:type="spellStart"/>
-      <w:proofErr w:type="gramEnd"/>
-      <w:r>
-        <w:rPr>
-          <w:lang w:val="en-US"/>
-        </w:rPr>
-        <w:t>Chatbot</w:t>
-      </w:r>
-      <w:proofErr w:type="spellEnd"/>
-      <w:r>
-        <w:rPr>
-          <w:lang w:val="en-US"/>
-        </w:rPr>
-        <w:t xml:space="preserve">, </w:t>
-      </w:r>
-      <w:proofErr w:type="spellStart"/>
-      <w:r>
-        <w:rPr>
-          <w:lang w:val="en-US"/>
-        </w:rPr>
-        <w:t>InputLog</w:t>
-      </w:r>
-      <w:proofErr w:type="spellEnd"/>
-      <w:r>
-        <w:rPr>
-          <w:lang w:val="en-US"/>
-        </w:rPr>
-        <w:t xml:space="preserve">, Seed, </w:t>
-      </w:r>
-      <w:proofErr w:type="spellStart"/>
-      <w:r>
-        <w:rPr>
-          <w:lang w:val="en-US"/>
-        </w:rPr>
-        <w:t>OutputLog</w:t>
-      </w:r>
-      <w:proofErr w:type="spellEnd"/>
-      <w:r>
-        <w:rPr>
-          <w:lang w:val="en-US"/>
-        </w:rPr>
-        <w:t>)</w:t>
-      </w:r>
-      <w:bookmarkEnd w:id="17"/>
+        <w:t>InputLog, Seed, OutputLog)</w:t>
+      </w:r>
+      <w:bookmarkEnd w:id="16"/>
     </w:p>
     <w:p>
       <w:pPr>
@@ -3024,7 +2885,7 @@
         <w:lastRenderedPageBreak/>
         <w:drawing>
           <wp:inline distT="0" distB="0" distL="0" distR="0">
-            <wp:extent cx="5881036" cy="2577452"/>
+            <wp:extent cx="5742774" cy="2516857"/>
             <wp:effectExtent l="0" t="0" r="0" b="0"/>
             <wp:docPr id="9" name="Imagen 9"/>
             <wp:cNvGraphicFramePr>
@@ -3052,7 +2913,7 @@
                   <pic:spPr>
                     <a:xfrm>
                       <a:off x="0" y="0"/>
-                      <a:ext cx="5983985" cy="2622571"/>
+                      <a:ext cx="5849628" cy="2563688"/>
                     </a:xfrm>
                     <a:prstGeom prst="rect">
                       <a:avLst/>
@@ -3070,42 +2931,29 @@
         <w:pStyle w:val="Descripcin"/>
         <w:jc w:val="center"/>
       </w:pPr>
-      <w:bookmarkStart w:id="18" w:name="_Toc512142601"/>
-      <w:bookmarkStart w:id="19" w:name="_Toc512179490"/>
-      <w:bookmarkStart w:id="20" w:name="_Toc514611944"/>
+      <w:bookmarkStart w:id="17" w:name="_Toc512142601"/>
+      <w:bookmarkStart w:id="18" w:name="_Toc512179490"/>
+      <w:bookmarkStart w:id="19" w:name="_Toc514611944"/>
       <w:r>
         <w:t xml:space="preserve">Figura </w:t>
       </w:r>
-      <w:r>
-        <w:fldChar w:fldCharType="begin"/>
-      </w:r>
-      <w:r>
-        <w:instrText xml:space="preserve"> SEQ Figura \* ARABIC </w:instrText>
-      </w:r>
-      <w:r>
-        <w:fldChar w:fldCharType="separate"/>
-      </w:r>
-      <w:r>
-        <w:rPr>
-          <w:noProof/>
-        </w:rPr>
-        <w:t>4</w:t>
-      </w:r>
-      <w:r>
-        <w:rPr>
-          <w:noProof/>
-        </w:rPr>
-        <w:fldChar w:fldCharType="end"/>
-      </w:r>
+      <w:fldSimple w:instr=" SEQ Figura \* ARABIC ">
+        <w:r>
+          <w:rPr>
+            <w:noProof/>
+          </w:rPr>
+          <w:t>4</w:t>
+        </w:r>
+      </w:fldSimple>
       <w:r>
         <w:t xml:space="preserve"> E</w:t>
       </w:r>
       <w:r>
         <w:t>jemplo de uso beginDialog.</w:t>
       </w:r>
+      <w:bookmarkEnd w:id="17"/>
       <w:bookmarkEnd w:id="18"/>
       <w:bookmarkEnd w:id="19"/>
-      <w:bookmarkEnd w:id="20"/>
     </w:p>
     <w:p>
       <w:pPr>
@@ -3119,8 +2967,8 @@
           <w:szCs w:val="22"/>
         </w:rPr>
       </w:pPr>
-      <w:bookmarkStart w:id="21" w:name="_Toc514611911"/>
-      <w:bookmarkStart w:id="22" w:name="_Toc514638525"/>
+      <w:bookmarkStart w:id="20" w:name="_Toc514611911"/>
+      <w:bookmarkStart w:id="21" w:name="_Toc514638525"/>
       <w:r>
         <w:rPr>
           <w:rFonts w:ascii="Arial" w:hAnsi="Arial" w:cs="Arial"/>
@@ -3130,8 +2978,8 @@
         </w:rPr>
         <w:t>Como se observa en la Figura 4, se determina la estructura Chatbot que hace válido al predicado, se asume que el InputLog está vacío en caso de no ser específicado como entrada, y se entrega en el OutputLog el mensaje de bienvenida al chat.</w:t>
       </w:r>
+      <w:bookmarkEnd w:id="20"/>
       <w:bookmarkEnd w:id="21"/>
-      <w:bookmarkEnd w:id="22"/>
     </w:p>
     <w:p>
       <w:pPr>
@@ -3141,7 +2989,7 @@
           <w:lang w:val="en-US"/>
         </w:rPr>
       </w:pPr>
-      <w:bookmarkStart w:id="23" w:name="_Toc514638526"/>
+      <w:bookmarkStart w:id="22" w:name="_Toc514638526"/>
       <w:r>
         <w:rPr>
           <w:lang w:val="en-US"/>
@@ -3152,143 +3000,100 @@
         <w:rPr>
           <w:lang w:val="en-US"/>
         </w:rPr>
-        <w:t xml:space="preserve"> </w:t>
-      </w:r>
-      <w:proofErr w:type="spellStart"/>
-      <w:proofErr w:type="gramStart"/>
+        <w:t xml:space="preserve"> sendMessage</w:t>
+      </w:r>
       <w:r>
         <w:rPr>
           <w:lang w:val="en-US"/>
         </w:rPr>
-        <w:t>sendMessage</w:t>
-      </w:r>
-      <w:proofErr w:type="spellEnd"/>
-      <w:r>
+        <w:t>(Str, Chatbot, InputLog, Seed, OutputLog)</w:t>
+      </w:r>
+      <w:bookmarkEnd w:id="22"/>
+    </w:p>
+    <w:p>
+      <w:pPr>
         <w:rPr>
           <w:lang w:val="en-US"/>
         </w:rPr>
-        <w:t>(</w:t>
-      </w:r>
-      <w:proofErr w:type="spellStart"/>
-      <w:proofErr w:type="gramEnd"/>
-      <w:r>
-        <w:rPr>
-          <w:lang w:val="en-US"/>
-        </w:rPr>
-        <w:t>Str</w:t>
-      </w:r>
-      <w:proofErr w:type="spellEnd"/>
-      <w:r>
-        <w:rPr>
-          <w:lang w:val="en-US"/>
-        </w:rPr>
-        <w:t xml:space="preserve">, </w:t>
-      </w:r>
-      <w:proofErr w:type="spellStart"/>
-      <w:r>
-        <w:rPr>
-          <w:lang w:val="en-US"/>
-        </w:rPr>
-        <w:t>Chatbot</w:t>
-      </w:r>
-      <w:proofErr w:type="spellEnd"/>
-      <w:r>
-        <w:rPr>
-          <w:lang w:val="en-US"/>
-        </w:rPr>
-        <w:t xml:space="preserve">, </w:t>
-      </w:r>
-      <w:proofErr w:type="spellStart"/>
-      <w:r>
-        <w:rPr>
-          <w:lang w:val="en-US"/>
+      </w:pPr>
+    </w:p>
+    <w:p>
+      <w:pPr>
+        <w:jc w:val="both"/>
+      </w:pPr>
+      <w:r>
+        <w:t xml:space="preserve">El predicado </w:t>
+      </w:r>
+      <w:r>
+        <w:t xml:space="preserve">sendMessage permite el envío de un mensaje por parte del usuario al chatbot. Este mensaje parte del supuesto que se conoce el flujo de conversación que hay detrás, por lo que se </w:t>
+      </w:r>
+      <w:r>
+        <w:t xml:space="preserve">recomienda tener en cuenta el diagrama presentado en la Figura 2. </w:t>
+      </w:r>
+      <w:r>
+        <w:t xml:space="preserve">Este predicado </w:t>
+      </w:r>
+      <w:r>
+        <w:t xml:space="preserve">recibe los mismos argumentos que </w:t>
+      </w:r>
+      <w:r>
+        <w:t xml:space="preserve">el </w:t>
+      </w:r>
+      <w:r>
+        <w:t>anterior (</w:t>
+      </w:r>
+      <w:r>
+        <w:rPr>
+          <w:b/>
+        </w:rPr>
+        <w:t>beginDialog</w:t>
+      </w:r>
+      <w:r>
+        <w:t>), salvo por el mensaje</w:t>
+      </w:r>
+      <w:r>
+        <w:t>, el cual debe ser un string (texto entre comillas dobles)</w:t>
+      </w:r>
+      <w:r>
+        <w:t xml:space="preserve">. </w:t>
+      </w:r>
+      <w:r>
+        <w:t xml:space="preserve">En la siguiente figura, se muestra un ejemplo de consulta utilizando este predicado. Nótese que el </w:t>
+      </w:r>
+      <w:r>
+        <w:rPr>
+          <w:i/>
         </w:rPr>
         <w:t>InputLog</w:t>
       </w:r>
-      <w:proofErr w:type="spellEnd"/>
-      <w:r>
-        <w:rPr>
-          <w:lang w:val="en-US"/>
-        </w:rPr>
-        <w:t xml:space="preserve">, Seed, </w:t>
-      </w:r>
-      <w:proofErr w:type="spellStart"/>
-      <w:r>
-        <w:rPr>
-          <w:lang w:val="en-US"/>
-        </w:rPr>
-        <w:t>OutputLog</w:t>
-      </w:r>
-      <w:proofErr w:type="spellEnd"/>
-      <w:r>
-        <w:rPr>
-          <w:lang w:val="en-US"/>
-        </w:rPr>
-        <w:t>)</w:t>
-      </w:r>
+      <w:r>
+        <w:t xml:space="preserve"> corresponde al OutputLog generado por la consulta realizada en la Figura 3, </w:t>
+      </w:r>
+      <w:r>
+        <w:t>al igual que el Chatbot. La consulta se puede separar por una coma (,), permitiendo que las “variables”</w:t>
+      </w:r>
+      <w:r>
+        <w:t xml:space="preserve"> de un</w:t>
+      </w:r>
+      <w:r>
+        <w:t>a consulta</w:t>
+      </w:r>
+      <w:r>
+        <w:t xml:space="preserve">, se </w:t>
+      </w:r>
+      <w:r>
+        <w:t>“asocien”</w:t>
+      </w:r>
+      <w:bookmarkStart w:id="23" w:name="_GoBack"/>
       <w:bookmarkEnd w:id="23"/>
-    </w:p>
-    <w:p>
-      <w:pPr>
-        <w:rPr>
-          <w:lang w:val="en-US"/>
-        </w:rPr>
-      </w:pPr>
-    </w:p>
-    <w:p>
-      <w:pPr>
-        <w:jc w:val="both"/>
-      </w:pPr>
-      <w:r>
-        <w:t xml:space="preserve">El predicado </w:t>
-      </w:r>
-      <w:r>
-        <w:t xml:space="preserve">sendMessage permite el envío de un mensaje por parte del usuario al chatbot. Este mensaje parte del supuesto que se conoce el flujo de conversación que hay detrás, por lo que se </w:t>
-      </w:r>
-      <w:r>
-        <w:t xml:space="preserve">recomienda tener en cuenta el diagrama presentado en la Figura 2. </w:t>
-      </w:r>
-      <w:r>
-        <w:t xml:space="preserve">Este predicado </w:t>
-      </w:r>
-      <w:r>
-        <w:t xml:space="preserve">recibe los mismos argumentos que </w:t>
-      </w:r>
-      <w:r>
-        <w:t xml:space="preserve">el </w:t>
-      </w:r>
-      <w:r>
-        <w:t>anterior (</w:t>
-      </w:r>
-      <w:r>
-        <w:rPr>
-          <w:b/>
-        </w:rPr>
-        <w:t>beginDialog</w:t>
-      </w:r>
-      <w:r>
-        <w:t>), salvo por el mensaje</w:t>
-      </w:r>
-      <w:r>
-        <w:t>, el cual debe ser un string (texto entre comillas dobles)</w:t>
-      </w:r>
-      <w:r>
-        <w:t xml:space="preserve">. </w:t>
-      </w:r>
-      <w:r>
-        <w:t xml:space="preserve">En la siguiente figura, se muestra un ejemplo de consulta utilizando este predicado. Nótese que el </w:t>
-      </w:r>
-      <w:r>
-        <w:rPr>
-          <w:i/>
-        </w:rPr>
-        <w:t>InputLog</w:t>
-      </w:r>
-      <w:r>
-        <w:t xml:space="preserve"> corresponde al OutputLog generado por la consulta realizada en la Figura 3, mientras que el Chatb</w:t>
-      </w:r>
-      <w:r>
-        <w:t>ot nuevamente no se especifica.</w:t>
+      <w:r>
+        <w:t xml:space="preserve"> a la</w:t>
+      </w:r>
+      <w:r>
+        <w:t xml:space="preserve"> de la</w:t>
+      </w:r>
+      <w:r>
+        <w:t xml:space="preserve"> siguiente.</w:t>
       </w:r>
     </w:p>
     <w:p/>
@@ -3303,7 +3108,7 @@
         </w:rPr>
         <w:drawing>
           <wp:inline distT="0" distB="0" distL="0" distR="0">
-            <wp:extent cx="5418115" cy="2627697"/>
+            <wp:extent cx="4939469" cy="2491886"/>
             <wp:effectExtent l="0" t="0" r="0" b="0"/>
             <wp:docPr id="13" name="Imagen 13"/>
             <wp:cNvGraphicFramePr>
@@ -3331,7 +3136,7 @@
                   <pic:spPr>
                     <a:xfrm>
                       <a:off x="0" y="0"/>
-                      <a:ext cx="5540073" cy="2686844"/>
+                      <a:ext cx="4996908" cy="2520863"/>
                     </a:xfrm>
                     <a:prstGeom prst="rect">
                       <a:avLst/>
@@ -3355,27 +3160,14 @@
       <w:r>
         <w:t xml:space="preserve">Figura </w:t>
       </w:r>
-      <w:r>
-        <w:fldChar w:fldCharType="begin"/>
-      </w:r>
-      <w:r>
-        <w:instrText xml:space="preserve"> SEQ Figura \* ARABIC </w:instrText>
-      </w:r>
-      <w:r>
-        <w:fldChar w:fldCharType="separate"/>
-      </w:r>
-      <w:r>
-        <w:rPr>
-          <w:noProof/>
-        </w:rPr>
-        <w:t>5</w:t>
-      </w:r>
-      <w:r>
-        <w:rPr>
-          <w:noProof/>
-        </w:rPr>
-        <w:fldChar w:fldCharType="end"/>
-      </w:r>
+      <w:fldSimple w:instr=" SEQ Figura \* ARABIC ">
+        <w:r>
+          <w:rPr>
+            <w:noProof/>
+          </w:rPr>
+          <w:t>5</w:t>
+        </w:r>
+      </w:fldSimple>
       <w:r>
         <w:t xml:space="preserve"> </w:t>
       </w:r>
@@ -3396,6 +3188,9 @@
       </w:r>
       <w:r>
         <w:t>el outputLog de la Figura 5, la siguiente figura muestra un mensaje válido para indicar el viaje a una capital regional, respetándo el capitalizado de la palabra, junto con su ortografía.</w:t>
+      </w:r>
+      <w:r>
+        <w:t xml:space="preserve"> Para ésta figura, se ha copiado el resultado generado en el OutputLog de la consulta anterior, y se ha “pegado” dentro de la nueva consulta, no así como el proceso realizado en la Figura 5. Ambos procesos son válidos.</w:t>
       </w:r>
     </w:p>
     <w:p>
@@ -3458,27 +3253,14 @@
       <w:r>
         <w:t xml:space="preserve">Figura </w:t>
       </w:r>
-      <w:r>
-        <w:fldChar w:fldCharType="begin"/>
-      </w:r>
-      <w:r>
-        <w:instrText xml:space="preserve"> SEQ Figura \* ARABIC </w:instrText>
-      </w:r>
-      <w:r>
-        <w:fldChar w:fldCharType="separate"/>
-      </w:r>
-      <w:r>
-        <w:rPr>
-          <w:noProof/>
-        </w:rPr>
-        <w:t>6</w:t>
-      </w:r>
-      <w:r>
-        <w:rPr>
-          <w:noProof/>
-        </w:rPr>
-        <w:fldChar w:fldCharType="end"/>
-      </w:r>
+      <w:fldSimple w:instr=" SEQ Figura \* ARABIC ">
+        <w:r>
+          <w:rPr>
+            <w:noProof/>
+          </w:rPr>
+          <w:t>6</w:t>
+        </w:r>
+      </w:fldSimple>
       <w:r>
         <w:t xml:space="preserve"> </w:t>
       </w:r>
@@ -3503,65 +3285,13 @@
         <w:rPr>
           <w:lang w:val="en-US"/>
         </w:rPr>
-        <w:t xml:space="preserve">3.3 </w:t>
-      </w:r>
-      <w:proofErr w:type="spellStart"/>
-      <w:proofErr w:type="gramStart"/>
+        <w:t>3.3 endDialog</w:t>
+      </w:r>
       <w:r>
         <w:rPr>
           <w:lang w:val="en-US"/>
         </w:rPr>
-        <w:t>endDialog</w:t>
-      </w:r>
-      <w:proofErr w:type="spellEnd"/>
-      <w:r>
-        <w:rPr>
-          <w:lang w:val="en-US"/>
-        </w:rPr>
-        <w:t>(</w:t>
-      </w:r>
-      <w:proofErr w:type="spellStart"/>
-      <w:proofErr w:type="gramEnd"/>
-      <w:r>
-        <w:rPr>
-          <w:lang w:val="en-US"/>
-        </w:rPr>
-        <w:t>Chatbot</w:t>
-      </w:r>
-      <w:proofErr w:type="spellEnd"/>
-      <w:r>
-        <w:rPr>
-          <w:lang w:val="en-US"/>
-        </w:rPr>
-        <w:t xml:space="preserve">, </w:t>
-      </w:r>
-      <w:proofErr w:type="spellStart"/>
-      <w:r>
-        <w:rPr>
-          <w:lang w:val="en-US"/>
-        </w:rPr>
-        <w:t>InputLog</w:t>
-      </w:r>
-      <w:proofErr w:type="spellEnd"/>
-      <w:r>
-        <w:rPr>
-          <w:lang w:val="en-US"/>
-        </w:rPr>
-        <w:t xml:space="preserve">, Seed, </w:t>
-      </w:r>
-      <w:proofErr w:type="spellStart"/>
-      <w:r>
-        <w:rPr>
-          <w:lang w:val="en-US"/>
-        </w:rPr>
-        <w:t>OutputLog</w:t>
-      </w:r>
-      <w:proofErr w:type="spellEnd"/>
-      <w:r>
-        <w:rPr>
-          <w:lang w:val="en-US"/>
-        </w:rPr>
-        <w:t>)</w:t>
+        <w:t>(Chatbot, InputLog, Seed, OutputLog)</w:t>
       </w:r>
       <w:bookmarkEnd w:id="28"/>
     </w:p>
@@ -3601,7 +3331,7 @@
         </w:rPr>
         <w:drawing>
           <wp:inline distT="0" distB="0" distL="0" distR="0">
-            <wp:extent cx="5724369" cy="3311091"/>
+            <wp:extent cx="5054581" cy="2923673"/>
             <wp:effectExtent l="0" t="0" r="0" b="0"/>
             <wp:docPr id="14" name="Imagen 14"/>
             <wp:cNvGraphicFramePr>
@@ -3629,7 +3359,7 @@
                   <pic:spPr>
                     <a:xfrm>
                       <a:off x="0" y="0"/>
-                      <a:ext cx="5766165" cy="3335267"/>
+                      <a:ext cx="5124164" cy="2963922"/>
                     </a:xfrm>
                     <a:prstGeom prst="rect">
                       <a:avLst/>
@@ -3653,27 +3383,14 @@
       <w:r>
         <w:t xml:space="preserve">Figura </w:t>
       </w:r>
-      <w:r>
-        <w:fldChar w:fldCharType="begin"/>
-      </w:r>
-      <w:r>
-        <w:instrText xml:space="preserve"> SEQ Figura \* ARABIC </w:instrText>
-      </w:r>
-      <w:r>
-        <w:fldChar w:fldCharType="separate"/>
-      </w:r>
-      <w:r>
-        <w:rPr>
-          <w:noProof/>
-        </w:rPr>
-        <w:t>7</w:t>
-      </w:r>
-      <w:r>
-        <w:rPr>
-          <w:noProof/>
-        </w:rPr>
-        <w:fldChar w:fldCharType="end"/>
-      </w:r>
+      <w:fldSimple w:instr=" SEQ Figura \* ARABIC ">
+        <w:r>
+          <w:rPr>
+            <w:noProof/>
+          </w:rPr>
+          <w:t>7</w:t>
+        </w:r>
+      </w:fldSimple>
       <w:r>
         <w:t xml:space="preserve"> Uso de endDialog</w:t>
       </w:r>
@@ -3780,27 +3497,14 @@
       <w:r>
         <w:t xml:space="preserve">Figura </w:t>
       </w:r>
-      <w:r>
-        <w:fldChar w:fldCharType="begin"/>
-      </w:r>
-      <w:r>
-        <w:instrText xml:space="preserve"> SEQ Figura \* ARABIC </w:instrText>
-      </w:r>
-      <w:r>
-        <w:fldChar w:fldCharType="separate"/>
-      </w:r>
-      <w:r>
-        <w:rPr>
-          <w:noProof/>
-        </w:rPr>
-        <w:t>8</w:t>
-      </w:r>
-      <w:r>
-        <w:rPr>
-          <w:noProof/>
-        </w:rPr>
-        <w:fldChar w:fldCharType="end"/>
-      </w:r>
+      <w:fldSimple w:instr=" SEQ Figura \* ARABIC ">
+        <w:r>
+          <w:rPr>
+            <w:noProof/>
+          </w:rPr>
+          <w:t>8</w:t>
+        </w:r>
+      </w:fldSimple>
       <w:r>
         <w:t xml:space="preserve"> Ejemplo </w:t>
       </w:r>
@@ -3896,27 +3600,14 @@
       <w:r>
         <w:t xml:space="preserve">Figura </w:t>
       </w:r>
-      <w:r>
-        <w:fldChar w:fldCharType="begin"/>
-      </w:r>
-      <w:r>
-        <w:instrText xml:space="preserve"> SEQ Figura \* ARABIC </w:instrText>
-      </w:r>
-      <w:r>
-        <w:fldChar w:fldCharType="separate"/>
-      </w:r>
-      <w:r>
-        <w:rPr>
-          <w:noProof/>
-        </w:rPr>
-        <w:t>9</w:t>
-      </w:r>
-      <w:r>
-        <w:rPr>
-          <w:noProof/>
-        </w:rPr>
-        <w:fldChar w:fldCharType="end"/>
-      </w:r>
+      <w:fldSimple w:instr=" SEQ Figura \* ARABIC ">
+        <w:r>
+          <w:rPr>
+            <w:noProof/>
+          </w:rPr>
+          <w:t>9</w:t>
+        </w:r>
+      </w:fldSimple>
       <w:r>
         <w:t xml:space="preserve"> Predicado writeLog</w:t>
       </w:r>
@@ -3983,69 +3674,13 @@
           <w:lang w:val="en-US"/>
         </w:rPr>
         <w:lastRenderedPageBreak/>
-        <w:t xml:space="preserve">3.5 </w:t>
-      </w:r>
-      <w:proofErr w:type="gramStart"/>
+        <w:t>3.5 test</w:t>
+      </w:r>
       <w:r>
         <w:rPr>
           <w:lang w:val="en-US"/>
         </w:rPr>
-        <w:t>test</w:t>
-      </w:r>
-      <w:r>
-        <w:rPr>
-          <w:lang w:val="en-US"/>
-        </w:rPr>
-        <w:t>(</w:t>
-      </w:r>
-      <w:proofErr w:type="gramEnd"/>
-      <w:r>
-        <w:rPr>
-          <w:lang w:val="en-US"/>
-        </w:rPr>
-        <w:t xml:space="preserve">User, </w:t>
-      </w:r>
-      <w:proofErr w:type="spellStart"/>
-      <w:r>
-        <w:rPr>
-          <w:lang w:val="en-US"/>
-        </w:rPr>
-        <w:t>Chatbot</w:t>
-      </w:r>
-      <w:proofErr w:type="spellEnd"/>
-      <w:r>
-        <w:rPr>
-          <w:lang w:val="en-US"/>
-        </w:rPr>
-        <w:t xml:space="preserve">, </w:t>
-      </w:r>
-      <w:proofErr w:type="spellStart"/>
-      <w:r>
-        <w:rPr>
-          <w:lang w:val="en-US"/>
-        </w:rPr>
-        <w:t>InputLog</w:t>
-      </w:r>
-      <w:proofErr w:type="spellEnd"/>
-      <w:r>
-        <w:rPr>
-          <w:lang w:val="en-US"/>
-        </w:rPr>
-        <w:t xml:space="preserve">, Seed, </w:t>
-      </w:r>
-      <w:proofErr w:type="spellStart"/>
-      <w:r>
-        <w:rPr>
-          <w:lang w:val="en-US"/>
-        </w:rPr>
-        <w:t>OutputLog</w:t>
-      </w:r>
-      <w:proofErr w:type="spellEnd"/>
-      <w:r>
-        <w:rPr>
-          <w:lang w:val="en-US"/>
-        </w:rPr>
-        <w:t>)</w:t>
+        <w:t>(User, Chatbot, InputLog, Seed, OutputLog)</w:t>
       </w:r>
       <w:bookmarkEnd w:id="37"/>
     </w:p>
@@ -4163,27 +3798,14 @@
       <w:r>
         <w:t xml:space="preserve">Figura </w:t>
       </w:r>
-      <w:r>
-        <w:fldChar w:fldCharType="begin"/>
-      </w:r>
-      <w:r>
-        <w:instrText xml:space="preserve"> SEQ Figura \* ARABIC </w:instrText>
-      </w:r>
-      <w:r>
-        <w:fldChar w:fldCharType="separate"/>
-      </w:r>
-      <w:r>
-        <w:rPr>
-          <w:noProof/>
-        </w:rPr>
-        <w:t>10</w:t>
-      </w:r>
-      <w:r>
-        <w:rPr>
-          <w:noProof/>
-        </w:rPr>
-        <w:fldChar w:fldCharType="end"/>
-      </w:r>
+      <w:fldSimple w:instr=" SEQ Figura \* ARABIC ">
+        <w:r>
+          <w:rPr>
+            <w:noProof/>
+          </w:rPr>
+          <w:t>10</w:t>
+        </w:r>
+      </w:fldSimple>
       <w:r>
         <w:t xml:space="preserve"> Ejemplo de co</w:t>
       </w:r>
@@ -4314,27 +3936,14 @@
       <w:r>
         <w:t xml:space="preserve">Figura </w:t>
       </w:r>
-      <w:r>
-        <w:fldChar w:fldCharType="begin"/>
-      </w:r>
-      <w:r>
-        <w:instrText xml:space="preserve"> SEQ Figura \* ARABIC </w:instrText>
-      </w:r>
-      <w:r>
-        <w:fldChar w:fldCharType="separate"/>
-      </w:r>
-      <w:r>
-        <w:rPr>
-          <w:noProof/>
-        </w:rPr>
-        <w:t>11</w:t>
-      </w:r>
-      <w:r>
-        <w:rPr>
-          <w:noProof/>
-        </w:rPr>
-        <w:fldChar w:fldCharType="end"/>
-      </w:r>
+      <w:fldSimple w:instr=" SEQ Figura \* ARABIC ">
+        <w:r>
+          <w:rPr>
+            <w:noProof/>
+          </w:rPr>
+          <w:t>11</w:t>
+        </w:r>
+      </w:fldSimple>
       <w:r>
         <w:t xml:space="preserve"> Muestra de múltiples usuarios funcionalidad test</w:t>
       </w:r>
@@ -4457,27 +4066,14 @@
       <w:r>
         <w:t xml:space="preserve">Figura </w:t>
       </w:r>
-      <w:r>
-        <w:fldChar w:fldCharType="begin"/>
-      </w:r>
-      <w:r>
-        <w:instrText xml:space="preserve"> SEQ Figura \* ARABIC </w:instrText>
-      </w:r>
-      <w:r>
-        <w:fldChar w:fldCharType="separate"/>
-      </w:r>
-      <w:r>
-        <w:rPr>
-          <w:noProof/>
-        </w:rPr>
-        <w:t>12</w:t>
-      </w:r>
-      <w:r>
-        <w:rPr>
-          <w:noProof/>
-        </w:rPr>
-        <w:fldChar w:fldCharType="end"/>
-      </w:r>
+      <w:fldSimple w:instr=" SEQ Figura \* ARABIC ">
+        <w:r>
+          <w:rPr>
+            <w:noProof/>
+          </w:rPr>
+          <w:t>12</w:t>
+        </w:r>
+      </w:fldSimple>
       <w:r>
         <w:t xml:space="preserve"> Error de sintaxis</w:t>
       </w:r>
@@ -6366,7 +5962,7 @@
 </file>
 
 <file path=customXml/itemProps1.xml><?xml version="1.0" encoding="utf-8"?>
-<ds:datastoreItem xmlns:ds="http://schemas.openxmlformats.org/officeDocument/2006/customXml" ds:itemID="{CF18477F-F46C-9B47-85B4-8FB17B4E3BFF}">
+<ds:datastoreItem xmlns:ds="http://schemas.openxmlformats.org/officeDocument/2006/customXml" ds:itemID="{70E618E4-1312-3C4B-B411-26AE50349D3C}">
   <ds:schemaRefs>
     <ds:schemaRef ds:uri="http://schemas.openxmlformats.org/officeDocument/2006/bibliography"/>
   </ds:schemaRefs>

</xml_diff>